<commit_message>
Satış süreci tamamlandı ve veritabanı düzenlendi.
</commit_message>
<xml_diff>
--- a/proje_ozellikleri.docx
+++ b/proje_ozellikleri.docx
@@ -66,142 +66,135 @@
         </w:rPr>
         <w:t>Süper Admin</w:t>
       </w:r>
-      <w:r>
-        <w:rPr>
-          <w:sz w:val="24"/>
-          <w:szCs w:val="24"/>
-        </w:rPr>
-        <w:t>-</w:t>
+    </w:p>
+    <w:p>
+      <w:pPr>
+        <w:pStyle w:val="ListeParagraf"/>
+        <w:numPr>
+          <w:ilvl w:val="1"/>
+          <w:numId w:val="1"/>
+        </w:numPr>
+        <w:rPr>
+          <w:sz w:val="24"/>
+          <w:szCs w:val="24"/>
+        </w:rPr>
+      </w:pPr>
+      <w:r>
+        <w:rPr>
+          <w:sz w:val="24"/>
+          <w:szCs w:val="24"/>
+        </w:rPr>
+        <w:t>Admin yönetimi / ekle-sil-düzenle</w:t>
+      </w:r>
+      <w:r>
+        <w:rPr>
+          <w:sz w:val="24"/>
+          <w:szCs w:val="24"/>
+        </w:rPr>
+        <w:t>-listele</w:t>
+      </w:r>
+    </w:p>
+    <w:p>
+      <w:pPr>
+        <w:pStyle w:val="ListeParagraf"/>
+        <w:numPr>
+          <w:ilvl w:val="1"/>
+          <w:numId w:val="1"/>
+        </w:numPr>
+        <w:rPr>
+          <w:sz w:val="24"/>
+          <w:szCs w:val="24"/>
+        </w:rPr>
+      </w:pPr>
+      <w:r>
+        <w:rPr>
+          <w:sz w:val="24"/>
+          <w:szCs w:val="24"/>
+        </w:rPr>
+        <w:t>Kategori yönetimi</w:t>
+      </w:r>
+    </w:p>
+    <w:p>
+      <w:pPr>
+        <w:pStyle w:val="ListeParagraf"/>
+        <w:numPr>
+          <w:ilvl w:val="2"/>
+          <w:numId w:val="1"/>
+        </w:numPr>
+        <w:rPr>
+          <w:sz w:val="24"/>
+          <w:szCs w:val="24"/>
+        </w:rPr>
+      </w:pPr>
+      <w:r>
+        <w:rPr>
+          <w:sz w:val="24"/>
+          <w:szCs w:val="24"/>
+        </w:rPr>
+        <w:t>Silme işleminde kendisine bağlı parça varsa silinemez.</w:t>
+      </w:r>
+    </w:p>
+    <w:p>
+      <w:pPr>
+        <w:pStyle w:val="ListeParagraf"/>
+        <w:numPr>
+          <w:ilvl w:val="1"/>
+          <w:numId w:val="1"/>
+        </w:numPr>
+        <w:rPr>
+          <w:sz w:val="24"/>
+          <w:szCs w:val="24"/>
+        </w:rPr>
+      </w:pPr>
+      <w:r>
+        <w:rPr>
+          <w:sz w:val="24"/>
+          <w:szCs w:val="24"/>
+        </w:rPr>
+        <w:t>Yedek parça raporu</w:t>
+      </w:r>
+    </w:p>
+    <w:p>
+      <w:pPr>
+        <w:pStyle w:val="ListeParagraf"/>
+        <w:numPr>
+          <w:ilvl w:val="1"/>
+          <w:numId w:val="1"/>
+        </w:numPr>
+        <w:rPr>
+          <w:sz w:val="24"/>
+          <w:szCs w:val="24"/>
+        </w:rPr>
+      </w:pPr>
+      <w:r>
+        <w:rPr>
+          <w:sz w:val="24"/>
+          <w:szCs w:val="24"/>
+        </w:rPr>
+        <w:t>Müşteri raporu</w:t>
+      </w:r>
+    </w:p>
+    <w:p>
+      <w:pPr>
+        <w:pStyle w:val="ListeParagraf"/>
+        <w:numPr>
+          <w:ilvl w:val="1"/>
+          <w:numId w:val="1"/>
+        </w:numPr>
+        <w:rPr>
+          <w:sz w:val="24"/>
+          <w:szCs w:val="24"/>
+        </w:rPr>
+      </w:pPr>
+      <w:r>
+        <w:rPr>
+          <w:sz w:val="24"/>
+          <w:szCs w:val="24"/>
+        </w:rPr>
+        <w:t>Ayarlar</w:t>
       </w:r>
       <w:bookmarkStart w:id="0" w:name="_GoBack"/>
       <w:bookmarkEnd w:id="0"/>
-    </w:p>
-    <w:p>
-      <w:pPr>
-        <w:pStyle w:val="ListeParagraf"/>
-        <w:numPr>
-          <w:ilvl w:val="1"/>
-          <w:numId w:val="1"/>
-        </w:numPr>
-        <w:rPr>
-          <w:sz w:val="24"/>
-          <w:szCs w:val="24"/>
-        </w:rPr>
-      </w:pPr>
-      <w:r>
-        <w:rPr>
-          <w:sz w:val="24"/>
-          <w:szCs w:val="24"/>
-        </w:rPr>
-        <w:t>Admin yönetimi / ekle-sil-düzenle</w:t>
-      </w:r>
-      <w:r>
-        <w:rPr>
-          <w:sz w:val="24"/>
-          <w:szCs w:val="24"/>
-        </w:rPr>
-        <w:t>-listele</w:t>
-      </w:r>
-    </w:p>
-    <w:p>
-      <w:pPr>
-        <w:pStyle w:val="ListeParagraf"/>
-        <w:numPr>
-          <w:ilvl w:val="1"/>
-          <w:numId w:val="1"/>
-        </w:numPr>
-        <w:rPr>
-          <w:sz w:val="24"/>
-          <w:szCs w:val="24"/>
-        </w:rPr>
-      </w:pPr>
-      <w:r>
-        <w:rPr>
-          <w:sz w:val="24"/>
-          <w:szCs w:val="24"/>
-        </w:rPr>
-        <w:t>Kategori yönetimi</w:t>
-      </w:r>
-    </w:p>
-    <w:p>
-      <w:pPr>
-        <w:pStyle w:val="ListeParagraf"/>
-        <w:numPr>
-          <w:ilvl w:val="2"/>
-          <w:numId w:val="1"/>
-        </w:numPr>
-        <w:rPr>
-          <w:sz w:val="24"/>
-          <w:szCs w:val="24"/>
-        </w:rPr>
-      </w:pPr>
-      <w:r>
-        <w:rPr>
-          <w:sz w:val="24"/>
-          <w:szCs w:val="24"/>
-        </w:rPr>
-        <w:t>Silme işleminde kendisine bağlı parça varsa silinemez.</w:t>
-      </w:r>
-    </w:p>
-    <w:p>
-      <w:pPr>
-        <w:pStyle w:val="ListeParagraf"/>
-        <w:numPr>
-          <w:ilvl w:val="1"/>
-          <w:numId w:val="1"/>
-        </w:numPr>
-        <w:rPr>
-          <w:sz w:val="24"/>
-          <w:szCs w:val="24"/>
-        </w:rPr>
-      </w:pPr>
-      <w:r>
-        <w:rPr>
-          <w:sz w:val="24"/>
-          <w:szCs w:val="24"/>
-        </w:rPr>
-        <w:t>Yedek parça raporu</w:t>
-      </w:r>
-    </w:p>
-    <w:p>
-      <w:pPr>
-        <w:pStyle w:val="ListeParagraf"/>
-        <w:numPr>
-          <w:ilvl w:val="1"/>
-          <w:numId w:val="1"/>
-        </w:numPr>
-        <w:rPr>
-          <w:sz w:val="24"/>
-          <w:szCs w:val="24"/>
-        </w:rPr>
-      </w:pPr>
-      <w:r>
-        <w:rPr>
-          <w:sz w:val="24"/>
-          <w:szCs w:val="24"/>
-        </w:rPr>
-        <w:t>Müşteri raporu</w:t>
-      </w:r>
-    </w:p>
-    <w:p>
-      <w:pPr>
-        <w:pStyle w:val="ListeParagraf"/>
-        <w:numPr>
-          <w:ilvl w:val="1"/>
-          <w:numId w:val="1"/>
-        </w:numPr>
-        <w:rPr>
-          <w:sz w:val="24"/>
-          <w:szCs w:val="24"/>
-        </w:rPr>
-      </w:pPr>
-      <w:r>
-        <w:rPr>
-          <w:sz w:val="24"/>
-          <w:szCs w:val="24"/>
-        </w:rPr>
-        <w:t>Ayarlar</w:t>
-      </w:r>
     </w:p>
     <w:p>
       <w:pPr>

</xml_diff>